<commit_message>
Update Hannah Jacob - N0865554 - App Proposal.docx
</commit_message>
<xml_diff>
--- a/Documentation/Hannah Jacob - N0865554 - App Proposal.docx
+++ b/Documentation/Hannah Jacob - N0865554 - App Proposal.docx
@@ -2895,15 +2895,7 @@
         <w:t xml:space="preserve"> a database, however, there isn’t any sort of loan system for the books so that multiple users can access and interact with the library. </w:t>
       </w:r>
       <w:r>
-        <w:t>On the other hand, apps such as ‘</w:t>
-      </w:r>
-      <w:proofErr w:type="spellStart"/>
-      <w:r>
-        <w:t>BorrowBox</w:t>
-      </w:r>
-      <w:proofErr w:type="spellEnd"/>
-      <w:r>
-        <w:t xml:space="preserve">’ </w:t>
+        <w:t xml:space="preserve">On the other hand, apps such as ‘BorrowBox’ </w:t>
       </w:r>
       <w:sdt>
         <w:sdtPr>
@@ -3019,7 +3011,13 @@
         <w:t>to develop an app that digitises the existing</w:t>
       </w:r>
       <w:r>
-        <w:t xml:space="preserve"> process using Near Field Communication (NFC) tags, cloud databases and mobile devices. By assigning a tag to each book stored in the society’s library, users can easily scan a book using their mobile device to either borrow or return it. The app will update the linked cloud database in real</w:t>
+        <w:t xml:space="preserve"> process using Near Field Communication (NFC) tags, cloud databases and mobile devices. By assigning a</w:t>
+      </w:r>
+      <w:r>
+        <w:t>n NFC</w:t>
+      </w:r>
+      <w:r>
+        <w:t xml:space="preserve"> tag to each book stored in the society’s library, users can easily scan a book using their mobile device to either borrow or return it. The app will update the linked cloud database in real</w:t>
       </w:r>
       <w:r>
         <w:t>-</w:t>
@@ -3031,7 +3029,7 @@
         <w:t xml:space="preserve">the </w:t>
       </w:r>
       <w:r>
-        <w:t>committee only to review the current books out on loan and to who</w:t>
+        <w:t>committee to review the current books out on loan and to who</w:t>
       </w:r>
       <w:r>
         <w:t>m</w:t>
@@ -4056,10 +4054,7 @@
         <w:t xml:space="preserve"> top app bar</w:t>
       </w:r>
       <w:r>
-        <w:t xml:space="preserve"> </w:t>
-      </w:r>
-      <w:r>
-        <w:t>(Paper Prototype A and B, Appendix)</w:t>
+        <w:t xml:space="preserve"> (Paper Prototype A and B, Appendix)</w:t>
       </w:r>
       <w:r>
         <w:t xml:space="preserve">. Google’s guidelines outline the most ideal anatomy for the top app bar contents wherein </w:t>
@@ -4134,10 +4129,7 @@
         <w:t xml:space="preserve"> a navigation drawer, upon interacting with the top app bar’s hamburger menu, it will unlock the drawer which will display the different possible screen names to the user which they can then pick one to navigate to</w:t>
       </w:r>
       <w:r>
-        <w:t xml:space="preserve"> </w:t>
-      </w:r>
-      <w:r>
-        <w:t>(Paper Prototype A and B, Appendix)</w:t>
+        <w:t xml:space="preserve"> (Paper Prototype A and B, Appendix)</w:t>
       </w:r>
       <w:r>
         <w:t>.</w:t>
@@ -4199,10 +4191,7 @@
         <w:t>line with Google’s guidelines, the app will use two-line list items</w:t>
       </w:r>
       <w:r>
-        <w:t xml:space="preserve"> </w:t>
-      </w:r>
-      <w:r>
-        <w:t>(Paper Prototype A and B, Appendix)</w:t>
+        <w:t xml:space="preserve"> (Paper Prototype A and B, Appendix)</w:t>
       </w:r>
       <w:r>
         <w:t xml:space="preserve"> so that there is enough text space to cover all the necessary information. Moreover, each list item will include the title as the headline text followed by all the additional book information as supporting text. This will make it easier for the user to first navigate to a book they’re looking for before checking through the extra bits of information.</w:t>
@@ -4233,10 +4222,7 @@
         <w:t>A key feature of the app is the text content</w:t>
       </w:r>
       <w:r>
-        <w:t xml:space="preserve"> </w:t>
-      </w:r>
-      <w:r>
-        <w:t>(Paper Prototype A and B, Appendix)</w:t>
+        <w:t xml:space="preserve"> (Paper Prototype A and B, Appendix)</w:t>
       </w:r>
       <w:r>
         <w:t xml:space="preserve"> as it’s used on all the different screens. This includes its use in navigation elements, lists</w:t>
@@ -4758,10 +4744,7 @@
         <w:spacing w:line="276" w:lineRule="auto"/>
       </w:pPr>
       <w:r>
-        <w:t>As discussed in an earlier section, despite there being numerous other existing alternatives such as:</w:t>
-      </w:r>
-      <w:r>
-        <w:t xml:space="preserve"> ‘My Library’ </w:t>
+        <w:t xml:space="preserve">As discussed in an earlier section, despite there being numerous other existing alternatives such as: ‘My Library’ </w:t>
       </w:r>
       <w:sdt>
         <w:sdtPr>
@@ -4794,10 +4777,7 @@
         </w:sdtContent>
       </w:sdt>
       <w:r>
-        <w:t>,</w:t>
-      </w:r>
-      <w:r>
-        <w:t xml:space="preserve"> ‘Bookshelf’ </w:t>
+        <w:t xml:space="preserve">, ‘Bookshelf’ </w:t>
       </w:r>
       <w:sdt>
         <w:sdtPr>
@@ -4830,18 +4810,7 @@
         </w:sdtContent>
       </w:sdt>
       <w:r>
-        <w:t xml:space="preserve">, </w:t>
-      </w:r>
-      <w:r>
-        <w:t>‘</w:t>
-      </w:r>
-      <w:proofErr w:type="spellStart"/>
-      <w:r>
-        <w:t>BorrowBox</w:t>
-      </w:r>
-      <w:proofErr w:type="spellEnd"/>
-      <w:r>
-        <w:t xml:space="preserve">’ </w:t>
+        <w:t xml:space="preserve">, ‘BorrowBox’ </w:t>
       </w:r>
       <w:sdt>
         <w:sdtPr>
@@ -5393,33 +5362,19 @@
               <w:rPr>
                 <w:lang w:val="en-US"/>
               </w:rPr>
-              <w:t xml:space="preserve">will activate the NFC scanning logic to ensure that we don’t need to have the app constantly checking and scanning in the background. This will also result in a </w:t>
-            </w:r>
-            <w:proofErr w:type="gramStart"/>
+              <w:t>will activate the NFC scanning logic to ensure that we don’t need to have the app constantly checking and scanning in the background. This will also result in a pop</w:t>
+            </w:r>
             <w:r>
               <w:rPr>
                 <w:lang w:val="en-US"/>
               </w:rPr>
-              <w:t>pop</w:t>
+              <w:t>-</w:t>
             </w:r>
             <w:r>
               <w:rPr>
                 <w:lang w:val="en-US"/>
               </w:rPr>
-              <w:t>-</w:t>
-            </w:r>
-            <w:r>
-              <w:rPr>
-                <w:lang w:val="en-US"/>
-              </w:rPr>
-              <w:t>up</w:t>
-            </w:r>
-            <w:proofErr w:type="gramEnd"/>
-            <w:r>
-              <w:rPr>
-                <w:lang w:val="en-US"/>
-              </w:rPr>
-              <w:t xml:space="preserve"> so the user is aware of what changes are being applied to their accounts</w:t>
+              <w:t>up so the user is aware of what changes are being applied to their accounts</w:t>
             </w:r>
           </w:p>
         </w:tc>
@@ -8457,6 +8412,7 @@
     <w:rsid w:val="00541E6E"/>
     <w:rsid w:val="005A21AB"/>
     <w:rsid w:val="007C445E"/>
+    <w:rsid w:val="009D231E"/>
     <w:rsid w:val="00A34D4E"/>
     <w:rsid w:val="00DD27D5"/>
     <w:rsid w:val="00FB2D5B"/>

</xml_diff>